<commit_message>
Update Deliverable 01 Word document with latest changes
</commit_message>
<xml_diff>
--- a/Deliverable_01/322515250_MiniProject_Deliverable_01.docx
+++ b/Deliverable_01/322515250_MiniProject_Deliverable_01.docx
@@ -386,6 +386,11 @@
     </w:p>
     <w:p>
       <w:pPr>
+        <w:pStyle w:val="ListParagraph"/>
+        <w:numPr>
+          <w:ilvl w:val="0"/>
+          <w:numId w:val="6"/>
+        </w:numPr>
         <w:rPr>
           <w:rFonts w:ascii="Times New Roman" w:hAnsi="Times New Roman" w:cs="Times New Roman"/>
           <w:b/>
@@ -411,32 +416,58 @@
           <w:rFonts w:ascii="Times New Roman" w:hAnsi="Times New Roman" w:cs="Times New Roman"/>
           <w:b/>
           <w:bCs/>
-        </w:rPr>
-      </w:pPr>
-      <w:r>
-        <w:rPr>
-          <w:rFonts w:ascii="Times New Roman" w:hAnsi="Times New Roman" w:cs="Times New Roman"/>
-          <w:b/>
-          <w:bCs/>
+          <w:sz w:val="26"/>
+          <w:szCs w:val="26"/>
+        </w:rPr>
+      </w:pPr>
+      <w:r>
+        <w:rPr>
+          <w:rFonts w:ascii="Times New Roman" w:hAnsi="Times New Roman" w:cs="Times New Roman"/>
+          <w:b/>
+          <w:bCs/>
+          <w:sz w:val="26"/>
+          <w:szCs w:val="26"/>
         </w:rPr>
         <w:t>Selected system: Food Delivery Dispatch System Simulation</w:t>
       </w:r>
     </w:p>
     <w:p>
       <w:pPr>
-        <w:rPr>
-          <w:rFonts w:ascii="Times New Roman" w:hAnsi="Times New Roman" w:cs="Times New Roman"/>
-        </w:rPr>
-      </w:pPr>
-      <w:r>
-        <w:rPr>
-          <w:rFonts w:ascii="Times New Roman" w:hAnsi="Times New Roman" w:cs="Times New Roman"/>
-        </w:rPr>
-        <w:t>In the modern food delivery industry, ensuring fast, reliable, and cost-efficient service is a major performance challenge. Delivery platforms must manage uncertain order arrivals, changing traffic conditions, and varying rider availability in real time. When rider availability is low, customers experience longer waiting times, while excessive rider allocation leads to idle resources and reduced efficiency. Achieving an optimal balance between customer satisfaction and resource utilization is therefore a central performance concern.</w:t>
-      </w:r>
-    </w:p>
-    <w:p>
-      <w:pPr>
+        <w:jc w:val="both"/>
+        <w:rPr>
+          <w:rFonts w:ascii="Times New Roman" w:hAnsi="Times New Roman" w:cs="Times New Roman"/>
+        </w:rPr>
+      </w:pPr>
+      <w:r>
+        <w:rPr>
+          <w:rFonts w:ascii="Times New Roman" w:hAnsi="Times New Roman" w:cs="Times New Roman"/>
+        </w:rPr>
+        <w:t>The selected system builds upon the previously analyzed case study and is enhanced to model a more complex, real-world scenario.</w:t>
+      </w:r>
+      <w:r>
+        <w:rPr>
+          <w:rFonts w:ascii="Times New Roman" w:hAnsi="Times New Roman" w:cs="Times New Roman"/>
+        </w:rPr>
+        <w:t xml:space="preserve"> </w:t>
+      </w:r>
+      <w:proofErr w:type="gramStart"/>
+      <w:r>
+        <w:rPr>
+          <w:rFonts w:ascii="Times New Roman" w:hAnsi="Times New Roman" w:cs="Times New Roman"/>
+        </w:rPr>
+        <w:t>In</w:t>
+      </w:r>
+      <w:proofErr w:type="gramEnd"/>
+      <w:r>
+        <w:rPr>
+          <w:rFonts w:ascii="Times New Roman" w:hAnsi="Times New Roman" w:cs="Times New Roman"/>
+        </w:rPr>
+        <w:t xml:space="preserve"> the modern food delivery industry, ensuring fast, reliable, and cost-efficient service is a major performance challenge. Delivery platforms must manage uncertain order arrivals, changing traffic conditions, and varying rider availability in real time. When rider availability is low, customers experience longer waiting times, while excessive rider allocation leads to idle resources and reduced efficiency. Achieving an optimal balance between customer satisfaction and resource utilization is therefore a central performance concern.</w:t>
+      </w:r>
+    </w:p>
+    <w:p>
+      <w:pPr>
+        <w:jc w:val="both"/>
         <w:rPr>
           <w:rFonts w:ascii="Times New Roman" w:hAnsi="Times New Roman" w:cs="Times New Roman"/>
         </w:rPr>
@@ -450,6 +481,7 @@
     </w:p>
     <w:p>
       <w:pPr>
+        <w:jc w:val="both"/>
         <w:rPr>
           <w:rFonts w:ascii="Times New Roman" w:hAnsi="Times New Roman" w:cs="Times New Roman"/>
         </w:rPr>
@@ -467,15 +499,24 @@
           <w:ilvl w:val="0"/>
           <w:numId w:val="1"/>
         </w:numPr>
-        <w:rPr>
-          <w:rFonts w:ascii="Times New Roman" w:hAnsi="Times New Roman" w:cs="Times New Roman"/>
-        </w:rPr>
-      </w:pPr>
-      <w:r>
-        <w:rPr>
-          <w:rFonts w:ascii="Times New Roman" w:hAnsi="Times New Roman" w:cs="Times New Roman"/>
-        </w:rPr>
-        <w:t>Dynamic Rider Assignment Algorithm: Each incoming order is assigned to the nearest available rider within a 10×10 km service region, replicating intelligent, location-based dispatching strategies used in modern platforms.</w:t>
+        <w:jc w:val="both"/>
+        <w:rPr>
+          <w:rFonts w:ascii="Times New Roman" w:hAnsi="Times New Roman" w:cs="Times New Roman"/>
+        </w:rPr>
+      </w:pPr>
+      <w:r>
+        <w:rPr>
+          <w:rFonts w:ascii="Times New Roman" w:hAnsi="Times New Roman" w:cs="Times New Roman"/>
+          <w:b/>
+          <w:bCs/>
+        </w:rPr>
+        <w:t>Dynamic Rider Assignment Algorithm:</w:t>
+      </w:r>
+      <w:r>
+        <w:rPr>
+          <w:rFonts w:ascii="Times New Roman" w:hAnsi="Times New Roman" w:cs="Times New Roman"/>
+        </w:rPr>
+        <w:t xml:space="preserve"> Each incoming order is assigned to the nearest available rider within a 10×10 km service region, replicating intelligent, location-based dispatching strategies used in modern platforms.</w:t>
       </w:r>
     </w:p>
     <w:p>
@@ -484,19 +525,81 @@
           <w:ilvl w:val="0"/>
           <w:numId w:val="1"/>
         </w:numPr>
-        <w:rPr>
-          <w:rFonts w:ascii="Times New Roman" w:hAnsi="Times New Roman" w:cs="Times New Roman"/>
-        </w:rPr>
-      </w:pPr>
-      <w:r>
-        <w:rPr>
-          <w:rFonts w:ascii="Times New Roman" w:hAnsi="Times New Roman" w:cs="Times New Roman"/>
-        </w:rPr>
-        <w:t>Traffic Variation Model: Rider travel speeds fluctuate according to simulated time-of-day traffic patterns, such as peak lunch and dinner periods, directly influencing delivery durations and service reliability.</w:t>
-      </w:r>
-    </w:p>
-    <w:p>
-      <w:pPr>
+        <w:jc w:val="both"/>
+        <w:rPr>
+          <w:rFonts w:ascii="Times New Roman" w:hAnsi="Times New Roman" w:cs="Times New Roman"/>
+        </w:rPr>
+      </w:pPr>
+      <w:r>
+        <w:rPr>
+          <w:rFonts w:ascii="Times New Roman" w:hAnsi="Times New Roman" w:cs="Times New Roman"/>
+          <w:b/>
+          <w:bCs/>
+        </w:rPr>
+        <w:t>Traffic Variation Model:</w:t>
+      </w:r>
+      <w:r>
+        <w:rPr>
+          <w:rFonts w:ascii="Times New Roman" w:hAnsi="Times New Roman" w:cs="Times New Roman"/>
+        </w:rPr>
+        <w:t xml:space="preserve"> Rider travel speeds fluctuate according to simulated time-of-day traffic patterns, such as peak </w:t>
+      </w:r>
+      <w:proofErr w:type="gramStart"/>
+      <w:r>
+        <w:rPr>
+          <w:rFonts w:ascii="Times New Roman" w:hAnsi="Times New Roman" w:cs="Times New Roman"/>
+        </w:rPr>
+        <w:t>lunch</w:t>
+      </w:r>
+      <w:r>
+        <w:rPr>
+          <w:rFonts w:ascii="Times New Roman" w:hAnsi="Times New Roman" w:cs="Times New Roman"/>
+        </w:rPr>
+        <w:t>(</w:t>
+      </w:r>
+      <w:proofErr w:type="gramEnd"/>
+      <w:r>
+        <w:rPr>
+          <w:rFonts w:ascii="Times New Roman" w:hAnsi="Times New Roman" w:cs="Times New Roman"/>
+        </w:rPr>
+        <w:t>12 – 2 PM)</w:t>
+      </w:r>
+      <w:r>
+        <w:rPr>
+          <w:rFonts w:ascii="Times New Roman" w:hAnsi="Times New Roman" w:cs="Times New Roman"/>
+        </w:rPr>
+        <w:t xml:space="preserve"> and </w:t>
+      </w:r>
+      <w:proofErr w:type="gramStart"/>
+      <w:r>
+        <w:rPr>
+          <w:rFonts w:ascii="Times New Roman" w:hAnsi="Times New Roman" w:cs="Times New Roman"/>
+        </w:rPr>
+        <w:t>dinner</w:t>
+      </w:r>
+      <w:r>
+        <w:rPr>
+          <w:rFonts w:ascii="Times New Roman" w:hAnsi="Times New Roman" w:cs="Times New Roman"/>
+        </w:rPr>
+        <w:t>(</w:t>
+      </w:r>
+      <w:proofErr w:type="gramEnd"/>
+      <w:r>
+        <w:rPr>
+          <w:rFonts w:ascii="Times New Roman" w:hAnsi="Times New Roman" w:cs="Times New Roman"/>
+        </w:rPr>
+        <w:t>6 – 8 PM)</w:t>
+      </w:r>
+      <w:r>
+        <w:rPr>
+          <w:rFonts w:ascii="Times New Roman" w:hAnsi="Times New Roman" w:cs="Times New Roman"/>
+        </w:rPr>
+        <w:t xml:space="preserve"> periods, directly influencing delivery durations and service reliability.</w:t>
+      </w:r>
+    </w:p>
+    <w:p>
+      <w:pPr>
+        <w:jc w:val="both"/>
         <w:rPr>
           <w:rFonts w:ascii="Times New Roman" w:hAnsi="Times New Roman" w:cs="Times New Roman"/>
         </w:rPr>
@@ -531,6 +634,7 @@
           <w:ilvl w:val="0"/>
           <w:numId w:val="2"/>
         </w:numPr>
+        <w:spacing w:line="240" w:lineRule="auto"/>
         <w:rPr>
           <w:rFonts w:ascii="Times New Roman" w:hAnsi="Times New Roman" w:cs="Times New Roman"/>
         </w:rPr>
@@ -548,6 +652,7 @@
           <w:ilvl w:val="0"/>
           <w:numId w:val="2"/>
         </w:numPr>
+        <w:spacing w:line="240" w:lineRule="auto"/>
         <w:rPr>
           <w:rFonts w:ascii="Times New Roman" w:hAnsi="Times New Roman" w:cs="Times New Roman"/>
         </w:rPr>
@@ -565,6 +670,7 @@
           <w:ilvl w:val="0"/>
           <w:numId w:val="2"/>
         </w:numPr>
+        <w:spacing w:line="240" w:lineRule="auto"/>
         <w:rPr>
           <w:rFonts w:ascii="Times New Roman" w:hAnsi="Times New Roman" w:cs="Times New Roman"/>
         </w:rPr>
@@ -582,6 +688,7 @@
           <w:ilvl w:val="0"/>
           <w:numId w:val="2"/>
         </w:numPr>
+        <w:spacing w:line="240" w:lineRule="auto"/>
         <w:rPr>
           <w:rFonts w:ascii="Times New Roman" w:hAnsi="Times New Roman" w:cs="Times New Roman"/>
         </w:rPr>
@@ -599,6 +706,7 @@
           <w:ilvl w:val="0"/>
           <w:numId w:val="2"/>
         </w:numPr>
+        <w:spacing w:line="240" w:lineRule="auto"/>
         <w:rPr>
           <w:rFonts w:ascii="Times New Roman" w:hAnsi="Times New Roman" w:cs="Times New Roman"/>
         </w:rPr>
@@ -609,15 +717,6 @@
         </w:rPr>
         <w:t>Random seed: 42</w:t>
       </w:r>
-    </w:p>
-    <w:p>
-      <w:pPr>
-        <w:rPr>
-          <w:rFonts w:ascii="Times New Roman" w:hAnsi="Times New Roman" w:cs="Times New Roman"/>
-          <w:b/>
-          <w:bCs/>
-        </w:rPr>
-      </w:pPr>
     </w:p>
     <w:p>
       <w:pPr>
@@ -652,6 +751,7 @@
           <w:ilvl w:val="0"/>
           <w:numId w:val="3"/>
         </w:numPr>
+        <w:spacing w:line="240" w:lineRule="auto"/>
         <w:rPr>
           <w:rFonts w:ascii="Times New Roman" w:hAnsi="Times New Roman" w:cs="Times New Roman"/>
         </w:rPr>
@@ -669,6 +769,7 @@
           <w:ilvl w:val="0"/>
           <w:numId w:val="3"/>
         </w:numPr>
+        <w:spacing w:line="240" w:lineRule="auto"/>
         <w:rPr>
           <w:rFonts w:ascii="Times New Roman" w:hAnsi="Times New Roman" w:cs="Times New Roman"/>
         </w:rPr>
@@ -686,6 +787,7 @@
           <w:ilvl w:val="0"/>
           <w:numId w:val="3"/>
         </w:numPr>
+        <w:spacing w:line="240" w:lineRule="auto"/>
         <w:rPr>
           <w:rFonts w:ascii="Times New Roman" w:hAnsi="Times New Roman" w:cs="Times New Roman"/>
         </w:rPr>
@@ -703,6 +805,7 @@
           <w:ilvl w:val="0"/>
           <w:numId w:val="3"/>
         </w:numPr>
+        <w:spacing w:line="240" w:lineRule="auto"/>
         <w:rPr>
           <w:rFonts w:ascii="Times New Roman" w:hAnsi="Times New Roman" w:cs="Times New Roman"/>
         </w:rPr>
@@ -720,6 +823,7 @@
           <w:ilvl w:val="0"/>
           <w:numId w:val="3"/>
         </w:numPr>
+        <w:spacing w:line="240" w:lineRule="auto"/>
         <w:rPr>
           <w:rFonts w:ascii="Times New Roman" w:hAnsi="Times New Roman" w:cs="Times New Roman"/>
         </w:rPr>
@@ -737,6 +841,7 @@
           <w:ilvl w:val="0"/>
           <w:numId w:val="3"/>
         </w:numPr>
+        <w:spacing w:line="240" w:lineRule="auto"/>
         <w:rPr>
           <w:rFonts w:ascii="Times New Roman" w:hAnsi="Times New Roman" w:cs="Times New Roman"/>
         </w:rPr>
@@ -757,198 +862,340 @@
     </w:p>
     <w:p>
       <w:pPr>
-        <w:rPr>
-          <w:rFonts w:ascii="Times New Roman" w:hAnsi="Times New Roman" w:cs="Times New Roman"/>
-          <w:b/>
-          <w:bCs/>
-        </w:rPr>
-      </w:pPr>
-      <w:r>
-        <w:rPr>
-          <w:rFonts w:ascii="Times New Roman" w:hAnsi="Times New Roman" w:cs="Times New Roman"/>
-          <w:b/>
-          <w:bCs/>
-        </w:rPr>
-        <w:t>High-Level Problem</w:t>
-      </w:r>
-    </w:p>
-    <w:p>
-      <w:pPr>
-        <w:rPr>
-          <w:rFonts w:ascii="Times New Roman" w:hAnsi="Times New Roman" w:cs="Times New Roman"/>
-        </w:rPr>
-      </w:pPr>
-      <w:r>
-        <w:rPr>
-          <w:rFonts w:ascii="Times New Roman" w:hAnsi="Times New Roman" w:cs="Times New Roman"/>
-        </w:rPr>
-        <w:t>The food delivery industry operates in a highly dynamic environment characterized by fluctuating order arrivals, varying delivery times, changing traffic conditions, and limited rider availability. Efficiently assigning riders to orders under these uncertainties is a critical challenge that directly impacts service quality and operational efficiency.</w:t>
-      </w:r>
-    </w:p>
-    <w:p>
-      <w:pPr>
-        <w:rPr>
-          <w:rFonts w:ascii="Times New Roman" w:hAnsi="Times New Roman" w:cs="Times New Roman"/>
-        </w:rPr>
-      </w:pPr>
-      <w:r>
-        <w:rPr>
-          <w:rFonts w:ascii="Times New Roman" w:hAnsi="Times New Roman" w:cs="Times New Roman"/>
-        </w:rPr>
-        <w:t>Inefficient dispatching can lead to several performance issues, including:</w:t>
-      </w:r>
-    </w:p>
-    <w:p>
-      <w:pPr>
+        <w:pStyle w:val="ListParagraph"/>
         <w:numPr>
           <w:ilvl w:val="0"/>
-          <w:numId w:val="4"/>
+          <w:numId w:val="6"/>
         </w:numPr>
         <w:rPr>
           <w:rFonts w:ascii="Times New Roman" w:hAnsi="Times New Roman" w:cs="Times New Roman"/>
-        </w:rPr>
-      </w:pPr>
-      <w:r>
-        <w:rPr>
-          <w:rFonts w:ascii="Times New Roman" w:hAnsi="Times New Roman" w:cs="Times New Roman"/>
-        </w:rPr>
-        <w:t>Long customer waiting times</w:t>
-      </w:r>
-    </w:p>
-    <w:p>
-      <w:pPr>
+          <w:b/>
+          <w:bCs/>
+          <w:sz w:val="28"/>
+          <w:szCs w:val="28"/>
+        </w:rPr>
+      </w:pPr>
+      <w:r>
+        <w:rPr>
+          <w:rFonts w:ascii="Times New Roman" w:hAnsi="Times New Roman" w:cs="Times New Roman"/>
+          <w:b/>
+          <w:bCs/>
+          <w:sz w:val="28"/>
+          <w:szCs w:val="28"/>
+        </w:rPr>
+        <w:t xml:space="preserve"> </w:t>
+      </w:r>
+      <w:r>
+        <w:rPr>
+          <w:rFonts w:ascii="Times New Roman" w:hAnsi="Times New Roman" w:cs="Times New Roman"/>
+          <w:b/>
+          <w:bCs/>
+          <w:sz w:val="28"/>
+          <w:szCs w:val="28"/>
+        </w:rPr>
+        <w:t>High-Level Problem</w:t>
+      </w:r>
+    </w:p>
+    <w:p>
+      <w:pPr>
+        <w:jc w:val="both"/>
+        <w:rPr>
+          <w:rFonts w:ascii="Times New Roman" w:hAnsi="Times New Roman" w:cs="Times New Roman"/>
+        </w:rPr>
+      </w:pPr>
+      <w:r>
+        <w:rPr>
+          <w:rFonts w:ascii="Times New Roman" w:hAnsi="Times New Roman" w:cs="Times New Roman"/>
+        </w:rPr>
+        <w:t>In real-world food delivery systems, maintaining fast and efficient service is difficult due to fluctuating customer demand, varying rider availability, and unpredictable traffic conditions. During peak periods, order volumes can exceed rider capacity, increasing waiting times, while excess riders during low-demand hours lead to underutilization and higher costs.</w:t>
+      </w:r>
+    </w:p>
+    <w:p>
+      <w:pPr>
+        <w:jc w:val="both"/>
+        <w:rPr>
+          <w:rFonts w:ascii="Times New Roman" w:hAnsi="Times New Roman" w:cs="Times New Roman"/>
+        </w:rPr>
+      </w:pPr>
+      <w:r>
+        <w:rPr>
+          <w:rFonts w:ascii="Times New Roman" w:hAnsi="Times New Roman" w:cs="Times New Roman"/>
+        </w:rPr>
+        <w:t>The main challenge is to balance rider allocation with dynamic demand and traffic variations to ensure timely deliveries and efficient resource use.</w:t>
+      </w:r>
+    </w:p>
+    <w:p>
+      <w:pPr>
+        <w:jc w:val="both"/>
+        <w:rPr>
+          <w:rFonts w:ascii="Times New Roman" w:hAnsi="Times New Roman" w:cs="Times New Roman"/>
+        </w:rPr>
+      </w:pPr>
+      <w:r>
+        <w:rPr>
+          <w:rFonts w:ascii="Times New Roman" w:hAnsi="Times New Roman" w:cs="Times New Roman"/>
+        </w:rPr>
+        <w:t xml:space="preserve">To analyze these challenges, </w:t>
+      </w:r>
+      <w:proofErr w:type="gramStart"/>
+      <w:r>
+        <w:rPr>
+          <w:rFonts w:ascii="Times New Roman" w:hAnsi="Times New Roman" w:cs="Times New Roman"/>
+        </w:rPr>
+        <w:t>the</w:t>
+      </w:r>
+      <w:r>
+        <w:rPr>
+          <w:rFonts w:ascii="Times New Roman" w:hAnsi="Times New Roman" w:cs="Times New Roman"/>
+        </w:rPr>
+        <w:t xml:space="preserve"> </w:t>
+      </w:r>
+      <w:r>
+        <w:rPr>
+          <w:rFonts w:ascii="Times New Roman" w:hAnsi="Times New Roman" w:cs="Times New Roman"/>
+        </w:rPr>
+        <w:t>simulation</w:t>
+      </w:r>
+      <w:proofErr w:type="gramEnd"/>
+      <w:r>
+        <w:rPr>
+          <w:rFonts w:ascii="Times New Roman" w:hAnsi="Times New Roman" w:cs="Times New Roman"/>
+        </w:rPr>
+        <w:t xml:space="preserve"> evaluates system performance under different operating scenarios:</w:t>
+      </w:r>
+    </w:p>
+    <w:p>
+      <w:pPr>
+        <w:pStyle w:val="ListParagraph"/>
         <w:numPr>
           <w:ilvl w:val="0"/>
-          <w:numId w:val="5"/>
+          <w:numId w:val="8"/>
         </w:numPr>
-        <w:rPr>
-          <w:rFonts w:ascii="Times New Roman" w:hAnsi="Times New Roman" w:cs="Times New Roman"/>
-        </w:rPr>
-      </w:pPr>
-      <w:r>
-        <w:rPr>
-          <w:rFonts w:ascii="Times New Roman" w:hAnsi="Times New Roman" w:cs="Times New Roman"/>
-        </w:rPr>
-        <w:t>Underutilized riders</w:t>
-      </w:r>
-    </w:p>
-    <w:p>
-      <w:pPr>
+        <w:jc w:val="both"/>
+        <w:rPr>
+          <w:rFonts w:ascii="Times New Roman" w:hAnsi="Times New Roman" w:cs="Times New Roman"/>
+        </w:rPr>
+      </w:pPr>
+      <w:r>
+        <w:rPr>
+          <w:rFonts w:ascii="Times New Roman" w:hAnsi="Times New Roman" w:cs="Times New Roman"/>
+          <w:b/>
+          <w:bCs/>
+        </w:rPr>
+        <w:t>Baseline Scenario:</w:t>
+      </w:r>
+      <w:r>
+        <w:rPr>
+          <w:rFonts w:ascii="Times New Roman" w:hAnsi="Times New Roman" w:cs="Times New Roman"/>
+        </w:rPr>
+        <w:t xml:space="preserve"> Normal operations under average demand and traffic.</w:t>
+      </w:r>
+    </w:p>
+    <w:p>
+      <w:pPr>
+        <w:pStyle w:val="ListParagraph"/>
         <w:numPr>
           <w:ilvl w:val="0"/>
-          <w:numId w:val="5"/>
+          <w:numId w:val="8"/>
         </w:numPr>
-        <w:rPr>
-          <w:rFonts w:ascii="Times New Roman" w:hAnsi="Times New Roman" w:cs="Times New Roman"/>
-        </w:rPr>
-      </w:pPr>
-      <w:r>
-        <w:rPr>
-          <w:rFonts w:ascii="Times New Roman" w:hAnsi="Times New Roman" w:cs="Times New Roman"/>
-        </w:rPr>
-        <w:t>Excessive queue buildup</w:t>
-      </w:r>
-    </w:p>
-    <w:p>
-      <w:pPr>
+        <w:jc w:val="both"/>
+        <w:rPr>
+          <w:rFonts w:ascii="Times New Roman" w:hAnsi="Times New Roman" w:cs="Times New Roman"/>
+        </w:rPr>
+      </w:pPr>
+      <w:r>
+        <w:rPr>
+          <w:rFonts w:ascii="Times New Roman" w:hAnsi="Times New Roman" w:cs="Times New Roman"/>
+          <w:b/>
+          <w:bCs/>
+        </w:rPr>
+        <w:t>Limited Rider Availability:</w:t>
+      </w:r>
+      <w:r>
+        <w:rPr>
+          <w:rFonts w:ascii="Times New Roman" w:hAnsi="Times New Roman" w:cs="Times New Roman"/>
+        </w:rPr>
+        <w:t xml:space="preserve"> Fewer riders to represent high-demand periods.</w:t>
+      </w:r>
+    </w:p>
+    <w:p>
+      <w:pPr>
+        <w:pStyle w:val="ListParagraph"/>
         <w:numPr>
           <w:ilvl w:val="0"/>
-          <w:numId w:val="5"/>
+          <w:numId w:val="8"/>
         </w:numPr>
-        <w:rPr>
-          <w:rFonts w:ascii="Times New Roman" w:hAnsi="Times New Roman" w:cs="Times New Roman"/>
-        </w:rPr>
-      </w:pPr>
-      <w:r>
-        <w:rPr>
-          <w:rFonts w:ascii="Times New Roman" w:hAnsi="Times New Roman" w:cs="Times New Roman"/>
-        </w:rPr>
-        <w:t>Reduced customer satisfaction</w:t>
-      </w:r>
-    </w:p>
-    <w:p>
-      <w:pPr>
-        <w:rPr>
-          <w:rFonts w:ascii="Times New Roman" w:hAnsi="Times New Roman" w:cs="Times New Roman"/>
-        </w:rPr>
-      </w:pPr>
-      <w:r>
-        <w:rPr>
-          <w:rFonts w:ascii="Times New Roman" w:hAnsi="Times New Roman" w:cs="Times New Roman"/>
-        </w:rPr>
-        <w:t xml:space="preserve">Therefore, </w:t>
-      </w:r>
-      <w:proofErr w:type="gramStart"/>
-      <w:r>
-        <w:rPr>
-          <w:rFonts w:ascii="Times New Roman" w:hAnsi="Times New Roman" w:cs="Times New Roman"/>
-        </w:rPr>
-        <w:t>understanding how</w:t>
-      </w:r>
-      <w:proofErr w:type="gramEnd"/>
-      <w:r>
-        <w:rPr>
-          <w:rFonts w:ascii="Times New Roman" w:hAnsi="Times New Roman" w:cs="Times New Roman"/>
-        </w:rPr>
-        <w:t xml:space="preserve"> changes in rider numbers, order frequency, and delivery speed impact system performance is essential for optimizing resource allocation and maintaining high service quality.</w:t>
-      </w:r>
-    </w:p>
-    <w:p>
-      <w:pPr>
-        <w:rPr>
-          <w:rFonts w:ascii="Times New Roman" w:hAnsi="Times New Roman" w:cs="Times New Roman"/>
-        </w:rPr>
-      </w:pPr>
-    </w:p>
-    <w:p>
-      <w:pPr>
-        <w:rPr>
-          <w:rFonts w:ascii="Times New Roman" w:hAnsi="Times New Roman" w:cs="Times New Roman"/>
-          <w:b/>
-          <w:bCs/>
-        </w:rPr>
-      </w:pPr>
-      <w:r>
-        <w:rPr>
-          <w:rFonts w:ascii="Times New Roman" w:hAnsi="Times New Roman" w:cs="Times New Roman"/>
-          <w:b/>
-          <w:bCs/>
+        <w:jc w:val="both"/>
+        <w:rPr>
+          <w:rFonts w:ascii="Times New Roman" w:hAnsi="Times New Roman" w:cs="Times New Roman"/>
+        </w:rPr>
+      </w:pPr>
+      <w:r>
+        <w:rPr>
+          <w:rFonts w:ascii="Times New Roman" w:hAnsi="Times New Roman" w:cs="Times New Roman"/>
+          <w:b/>
+          <w:bCs/>
+        </w:rPr>
+        <w:t>More Riders Scenario:</w:t>
+      </w:r>
+      <w:r>
+        <w:rPr>
+          <w:rFonts w:ascii="Times New Roman" w:hAnsi="Times New Roman" w:cs="Times New Roman"/>
+        </w:rPr>
+        <w:t xml:space="preserve"> Additional riders to improve service capacity.</w:t>
+      </w:r>
+    </w:p>
+    <w:p>
+      <w:pPr>
+        <w:pStyle w:val="ListParagraph"/>
+        <w:numPr>
+          <w:ilvl w:val="0"/>
+          <w:numId w:val="8"/>
+        </w:numPr>
+        <w:jc w:val="both"/>
+        <w:rPr>
+          <w:rFonts w:ascii="Times New Roman" w:hAnsi="Times New Roman" w:cs="Times New Roman"/>
+        </w:rPr>
+      </w:pPr>
+      <w:r>
+        <w:rPr>
+          <w:rFonts w:ascii="Times New Roman" w:hAnsi="Times New Roman" w:cs="Times New Roman"/>
+          <w:b/>
+          <w:bCs/>
+        </w:rPr>
+        <w:t>Order Cancellation Scenario:</w:t>
+      </w:r>
+      <w:r>
+        <w:rPr>
+          <w:rFonts w:ascii="Times New Roman" w:hAnsi="Times New Roman" w:cs="Times New Roman"/>
+        </w:rPr>
+        <w:t xml:space="preserve"> Variation in order arrival to reflect reduced demand.</w:t>
+      </w:r>
+    </w:p>
+    <w:p>
+      <w:pPr>
+        <w:jc w:val="both"/>
+        <w:rPr>
+          <w:rFonts w:ascii="Times New Roman" w:hAnsi="Times New Roman" w:cs="Times New Roman"/>
+        </w:rPr>
+      </w:pPr>
+      <w:r>
+        <w:rPr>
+          <w:rFonts w:ascii="Times New Roman" w:hAnsi="Times New Roman" w:cs="Times New Roman"/>
+        </w:rPr>
+        <w:t>These experiments help identify performance bottlenecks, evaluate resource utilization, and determine optimal rider configurations for improved service reliability and delivery efficiency.</w:t>
+      </w:r>
+    </w:p>
+    <w:p>
+      <w:pPr>
+        <w:jc w:val="both"/>
+        <w:rPr>
+          <w:rFonts w:ascii="Times New Roman" w:hAnsi="Times New Roman" w:cs="Times New Roman"/>
+        </w:rPr>
+      </w:pPr>
+    </w:p>
+    <w:p>
+      <w:pPr>
+        <w:pStyle w:val="ListParagraph"/>
+        <w:numPr>
+          <w:ilvl w:val="0"/>
+          <w:numId w:val="6"/>
+        </w:numPr>
+        <w:jc w:val="both"/>
+        <w:rPr>
+          <w:rFonts w:ascii="Times New Roman" w:hAnsi="Times New Roman" w:cs="Times New Roman"/>
+          <w:b/>
+          <w:bCs/>
+          <w:sz w:val="28"/>
+          <w:szCs w:val="28"/>
+        </w:rPr>
+      </w:pPr>
+      <w:r>
+        <w:rPr>
+          <w:rFonts w:ascii="Times New Roman" w:hAnsi="Times New Roman" w:cs="Times New Roman"/>
+          <w:b/>
+          <w:bCs/>
+          <w:sz w:val="28"/>
+          <w:szCs w:val="28"/>
+        </w:rPr>
+        <w:t xml:space="preserve"> </w:t>
+      </w:r>
+      <w:r>
+        <w:rPr>
+          <w:rFonts w:ascii="Times New Roman" w:hAnsi="Times New Roman" w:cs="Times New Roman"/>
+          <w:b/>
+          <w:bCs/>
+          <w:sz w:val="28"/>
+          <w:szCs w:val="28"/>
         </w:rPr>
         <w:t>Performance Objective</w:t>
       </w:r>
     </w:p>
     <w:p>
       <w:pPr>
-        <w:rPr>
-          <w:rFonts w:ascii="Times New Roman" w:hAnsi="Times New Roman" w:cs="Times New Roman"/>
-          <w:b/>
-          <w:bCs/>
-        </w:rPr>
-      </w:pPr>
-      <w:r>
-        <w:rPr>
-          <w:rFonts w:ascii="Times New Roman" w:hAnsi="Times New Roman" w:cs="Times New Roman"/>
-          <w:b/>
-          <w:bCs/>
-        </w:rPr>
-        <w:t>Objective: Minimize Average Wait Time</w:t>
-      </w:r>
-    </w:p>
-    <w:p>
-      <w:pPr>
-        <w:rPr>
-          <w:rFonts w:ascii="Times New Roman" w:hAnsi="Times New Roman" w:cs="Times New Roman"/>
-        </w:rPr>
-      </w:pPr>
-      <w:r>
-        <w:rPr>
-          <w:rFonts w:ascii="Times New Roman" w:hAnsi="Times New Roman" w:cs="Times New Roman"/>
-        </w:rPr>
-        <w:t>The main objective of this simulation study is to minimize the average waiting time experienced by customers before order assignment. This metric reflects the responsiveness and efficiency of the dispatch system. It is evaluated across multiple scenarios with varying rider availability, order arrival rates, and delivery conditions.</w:t>
-      </w:r>
-    </w:p>
-    <w:p>
-      <w:pPr>
+        <w:jc w:val="both"/>
+        <w:rPr>
+          <w:rFonts w:ascii="Times New Roman" w:hAnsi="Times New Roman" w:cs="Times New Roman"/>
+        </w:rPr>
+      </w:pPr>
+      <w:r>
+        <w:rPr>
+          <w:rFonts w:ascii="Times New Roman" w:hAnsi="Times New Roman" w:cs="Times New Roman"/>
+          <w:b/>
+          <w:bCs/>
+        </w:rPr>
+        <w:t xml:space="preserve">Objective: </w:t>
+      </w:r>
+      <w:r>
+        <w:rPr>
+          <w:rFonts w:ascii="Times New Roman" w:hAnsi="Times New Roman" w:cs="Times New Roman"/>
+        </w:rPr>
+        <w:t>To</w:t>
+      </w:r>
+      <w:r>
+        <w:rPr>
+          <w:rFonts w:ascii="Times New Roman" w:hAnsi="Times New Roman" w:cs="Times New Roman"/>
+          <w:b/>
+          <w:bCs/>
+        </w:rPr>
+        <w:t xml:space="preserve"> minimize the average customer waiting time </w:t>
+      </w:r>
+      <w:r>
+        <w:rPr>
+          <w:rFonts w:ascii="Times New Roman" w:hAnsi="Times New Roman" w:cs="Times New Roman"/>
+        </w:rPr>
+        <w:t>from order placement to rider assignment.</w:t>
+      </w:r>
+    </w:p>
+    <w:p>
+      <w:pPr>
+        <w:jc w:val="both"/>
+        <w:rPr>
+          <w:rFonts w:ascii="Times New Roman" w:hAnsi="Times New Roman" w:cs="Times New Roman"/>
+        </w:rPr>
+      </w:pPr>
+      <w:r>
+        <w:rPr>
+          <w:rFonts w:ascii="Times New Roman" w:hAnsi="Times New Roman" w:cs="Times New Roman"/>
+        </w:rPr>
+        <w:t xml:space="preserve">The main objective of this simulation study is to minimize the average waiting time </w:t>
+      </w:r>
+      <w:r>
+        <w:rPr>
+          <w:rFonts w:ascii="Times New Roman" w:hAnsi="Times New Roman" w:cs="Times New Roman"/>
+        </w:rPr>
+        <w:t>customers experience</w:t>
+      </w:r>
+      <w:r>
+        <w:rPr>
+          <w:rFonts w:ascii="Times New Roman" w:hAnsi="Times New Roman" w:cs="Times New Roman"/>
+        </w:rPr>
+        <w:t xml:space="preserve"> before order assignment. This metric reflects the responsiveness and efficiency of the dispatch system. It is evaluated across multiple scenarios with varying rider availability, order arrival rates, and delivery conditions.</w:t>
+      </w:r>
+    </w:p>
+    <w:p>
+      <w:pPr>
+        <w:jc w:val="both"/>
         <w:rPr>
           <w:rFonts w:ascii="Times New Roman" w:hAnsi="Times New Roman" w:cs="Times New Roman"/>
         </w:rPr>
@@ -958,33 +1205,531 @@
           <w:rFonts w:ascii="Times New Roman" w:hAnsi="Times New Roman" w:cs="Times New Roman"/>
         </w:rPr>
         <w:lastRenderedPageBreak/>
-        <w:t>By analyzing the simulation dataset, the project aims to identify performance bottlenecks, assess the impact of dynamic rider assignment and traffic variations, and recommend strategies to improve delivery speed, rider utilization, and overall system reliability.</w:t>
-      </w:r>
-    </w:p>
-    <w:p>
-      <w:pPr>
-        <w:rPr>
-          <w:rFonts w:ascii="Times New Roman" w:hAnsi="Times New Roman" w:cs="Times New Roman"/>
-          <w:b/>
-          <w:bCs/>
-        </w:rPr>
-      </w:pPr>
-    </w:p>
-    <w:p>
-      <w:pPr>
-        <w:rPr>
-          <w:rFonts w:ascii="Times New Roman" w:hAnsi="Times New Roman" w:cs="Times New Roman"/>
-          <w:b/>
-          <w:bCs/>
-        </w:rPr>
-      </w:pPr>
-      <w:r>
-        <w:rPr>
-          <w:rFonts w:ascii="Times New Roman" w:hAnsi="Times New Roman" w:cs="Times New Roman"/>
-          <w:b/>
-          <w:bCs/>
+        <w:t>By analyzing the simulation outcomes across different scenarios</w:t>
+      </w:r>
+      <w:r>
+        <w:rPr>
+          <w:rFonts w:ascii="Times New Roman" w:hAnsi="Times New Roman" w:cs="Times New Roman"/>
+        </w:rPr>
+        <w:t xml:space="preserve"> </w:t>
+      </w:r>
+      <w:r>
+        <w:rPr>
+          <w:rFonts w:ascii="Times New Roman" w:hAnsi="Times New Roman" w:cs="Times New Roman"/>
+        </w:rPr>
+        <w:t>varying rider numbers, order arrival rates, and delivery conditions</w:t>
+      </w:r>
+      <w:r>
+        <w:rPr>
+          <w:rFonts w:ascii="Times New Roman" w:hAnsi="Times New Roman" w:cs="Times New Roman"/>
+        </w:rPr>
+        <w:t xml:space="preserve">, </w:t>
+      </w:r>
+      <w:r>
+        <w:rPr>
+          <w:rFonts w:ascii="Times New Roman" w:hAnsi="Times New Roman" w:cs="Times New Roman"/>
+        </w:rPr>
+        <w:t>the study aims to identify key performance bottlenecks and propose strategies that enhance delivery speed, rider utilization, and service reliability while maintaining operational balance.</w:t>
+      </w:r>
+    </w:p>
+    <w:p>
+      <w:pPr>
+        <w:jc w:val="both"/>
+        <w:rPr>
+          <w:rFonts w:ascii="Times New Roman" w:hAnsi="Times New Roman" w:cs="Times New Roman"/>
+          <w:b/>
+          <w:bCs/>
+        </w:rPr>
+      </w:pPr>
+    </w:p>
+    <w:p>
+      <w:pPr>
+        <w:pStyle w:val="ListParagraph"/>
+        <w:numPr>
+          <w:ilvl w:val="0"/>
+          <w:numId w:val="6"/>
+        </w:numPr>
+        <w:rPr>
+          <w:rFonts w:ascii="Times New Roman" w:hAnsi="Times New Roman" w:cs="Times New Roman"/>
+          <w:b/>
+          <w:bCs/>
+          <w:sz w:val="28"/>
+          <w:szCs w:val="28"/>
+        </w:rPr>
+      </w:pPr>
+      <w:r>
+        <w:rPr>
+          <w:rFonts w:ascii="Times New Roman" w:hAnsi="Times New Roman" w:cs="Times New Roman"/>
+          <w:b/>
+          <w:bCs/>
+          <w:sz w:val="28"/>
+          <w:szCs w:val="28"/>
+        </w:rPr>
+        <w:t xml:space="preserve"> </w:t>
+      </w:r>
+      <w:r>
+        <w:rPr>
+          <w:rFonts w:ascii="Times New Roman" w:hAnsi="Times New Roman" w:cs="Times New Roman"/>
+          <w:b/>
+          <w:bCs/>
+          <w:sz w:val="28"/>
+          <w:szCs w:val="28"/>
         </w:rPr>
         <w:t>Dataset</w:t>
+      </w:r>
+    </w:p>
+    <w:p>
+      <w:pPr>
+        <w:jc w:val="both"/>
+        <w:rPr>
+          <w:rFonts w:ascii="Times New Roman" w:hAnsi="Times New Roman" w:cs="Times New Roman"/>
+        </w:rPr>
+      </w:pPr>
+      <w:r>
+        <w:rPr>
+          <w:rFonts w:ascii="Times New Roman" w:hAnsi="Times New Roman" w:cs="Times New Roman"/>
+        </w:rPr>
+        <w:t>The dataset used in this simulation is synthetically generated through the discrete-event simulation model. Each record represents a single food delivery order processed under varying operational conditions.</w:t>
+      </w:r>
+      <w:r>
+        <w:rPr>
+          <w:rFonts w:ascii="Times New Roman" w:hAnsi="Times New Roman" w:cs="Times New Roman"/>
+        </w:rPr>
+        <w:t xml:space="preserve"> </w:t>
+      </w:r>
+      <w:r>
+        <w:rPr>
+          <w:rFonts w:ascii="Times New Roman" w:hAnsi="Times New Roman" w:cs="Times New Roman"/>
+        </w:rPr>
+        <w:t>The dataset contains both operational parameters and performance-related metrics, allowing for detailed evaluation of dispatch efficiency and system dynamics across multiple scenarios.</w:t>
+      </w:r>
+    </w:p>
+    <w:p>
+      <w:pPr>
+        <w:jc w:val="both"/>
+        <w:rPr>
+          <w:rFonts w:ascii="Times New Roman" w:hAnsi="Times New Roman" w:cs="Times New Roman"/>
+        </w:rPr>
+      </w:pPr>
+      <w:r>
+        <w:rPr>
+          <w:rFonts w:ascii="Times New Roman" w:hAnsi="Times New Roman" w:cs="Times New Roman"/>
+        </w:rPr>
+        <w:t>Dataset attributes:</w:t>
+      </w:r>
+    </w:p>
+    <w:p>
+      <w:pPr>
+        <w:pStyle w:val="ListParagraph"/>
+        <w:numPr>
+          <w:ilvl w:val="0"/>
+          <w:numId w:val="9"/>
+        </w:numPr>
+        <w:jc w:val="both"/>
+        <w:rPr>
+          <w:rFonts w:ascii="Times New Roman" w:hAnsi="Times New Roman" w:cs="Times New Roman"/>
+        </w:rPr>
+      </w:pPr>
+      <w:r>
+        <w:rPr>
+          <w:rFonts w:ascii="Times New Roman" w:hAnsi="Times New Roman" w:cs="Times New Roman"/>
+        </w:rPr>
+        <w:t>S</w:t>
+      </w:r>
+      <w:r>
+        <w:rPr>
+          <w:rFonts w:ascii="Times New Roman" w:hAnsi="Times New Roman" w:cs="Times New Roman"/>
+        </w:rPr>
+        <w:t>cenario</w:t>
+      </w:r>
+      <w:r>
+        <w:rPr>
+          <w:rFonts w:ascii="Times New Roman" w:hAnsi="Times New Roman" w:cs="Times New Roman"/>
+        </w:rPr>
+        <w:t xml:space="preserve">: </w:t>
+      </w:r>
+      <w:r>
+        <w:rPr>
+          <w:rFonts w:ascii="Times New Roman" w:hAnsi="Times New Roman" w:cs="Times New Roman"/>
+        </w:rPr>
+        <w:t>The simulation scenario name (e.g., Baseline, Limited Rider Availability, More Riders, Order Cancellation).</w:t>
+      </w:r>
+    </w:p>
+    <w:p>
+      <w:pPr>
+        <w:pStyle w:val="ListParagraph"/>
+        <w:numPr>
+          <w:ilvl w:val="0"/>
+          <w:numId w:val="9"/>
+        </w:numPr>
+        <w:jc w:val="both"/>
+        <w:rPr>
+          <w:rFonts w:ascii="Times New Roman" w:hAnsi="Times New Roman" w:cs="Times New Roman"/>
+        </w:rPr>
+      </w:pPr>
+      <w:proofErr w:type="spellStart"/>
+      <w:r>
+        <w:rPr>
+          <w:rFonts w:ascii="Times New Roman" w:hAnsi="Times New Roman" w:cs="Times New Roman"/>
+        </w:rPr>
+        <w:t>order_id</w:t>
+      </w:r>
+      <w:proofErr w:type="spellEnd"/>
+      <w:r>
+        <w:rPr>
+          <w:rFonts w:ascii="Times New Roman" w:hAnsi="Times New Roman" w:cs="Times New Roman"/>
+        </w:rPr>
+        <w:t xml:space="preserve">: </w:t>
+      </w:r>
+      <w:r>
+        <w:rPr>
+          <w:rFonts w:ascii="Times New Roman" w:hAnsi="Times New Roman" w:cs="Times New Roman"/>
+        </w:rPr>
+        <w:t>Unique identifier for each customer order.</w:t>
+      </w:r>
+    </w:p>
+    <w:p>
+      <w:pPr>
+        <w:pStyle w:val="ListParagraph"/>
+        <w:numPr>
+          <w:ilvl w:val="0"/>
+          <w:numId w:val="9"/>
+        </w:numPr>
+        <w:jc w:val="both"/>
+        <w:rPr>
+          <w:rFonts w:ascii="Times New Roman" w:hAnsi="Times New Roman" w:cs="Times New Roman"/>
+        </w:rPr>
+      </w:pPr>
+      <w:proofErr w:type="spellStart"/>
+      <w:r>
+        <w:rPr>
+          <w:rFonts w:ascii="Times New Roman" w:hAnsi="Times New Roman" w:cs="Times New Roman"/>
+        </w:rPr>
+        <w:t>arrival_time</w:t>
+      </w:r>
+      <w:proofErr w:type="spellEnd"/>
+      <w:r>
+        <w:rPr>
+          <w:rFonts w:ascii="Times New Roman" w:hAnsi="Times New Roman" w:cs="Times New Roman"/>
+        </w:rPr>
+        <w:t xml:space="preserve">: </w:t>
+      </w:r>
+      <w:r>
+        <w:rPr>
+          <w:rFonts w:ascii="Times New Roman" w:hAnsi="Times New Roman" w:cs="Times New Roman"/>
+        </w:rPr>
+        <w:t>Time at which the order arrives in the system (minutes).</w:t>
+      </w:r>
+    </w:p>
+    <w:p>
+      <w:pPr>
+        <w:pStyle w:val="ListParagraph"/>
+        <w:numPr>
+          <w:ilvl w:val="0"/>
+          <w:numId w:val="9"/>
+        </w:numPr>
+        <w:jc w:val="both"/>
+        <w:rPr>
+          <w:rFonts w:ascii="Times New Roman" w:hAnsi="Times New Roman" w:cs="Times New Roman"/>
+        </w:rPr>
+      </w:pPr>
+      <w:proofErr w:type="spellStart"/>
+      <w:r>
+        <w:rPr>
+          <w:rFonts w:ascii="Times New Roman" w:hAnsi="Times New Roman" w:cs="Times New Roman"/>
+        </w:rPr>
+        <w:t>assign_time</w:t>
+      </w:r>
+      <w:proofErr w:type="spellEnd"/>
+      <w:r>
+        <w:rPr>
+          <w:rFonts w:ascii="Times New Roman" w:hAnsi="Times New Roman" w:cs="Times New Roman"/>
+        </w:rPr>
+        <w:t xml:space="preserve">: </w:t>
+      </w:r>
+      <w:r>
+        <w:rPr>
+          <w:rFonts w:ascii="Times New Roman" w:hAnsi="Times New Roman" w:cs="Times New Roman"/>
+        </w:rPr>
+        <w:t>Time when a rider is assigned to the order.</w:t>
+      </w:r>
+    </w:p>
+    <w:p>
+      <w:pPr>
+        <w:pStyle w:val="ListParagraph"/>
+        <w:numPr>
+          <w:ilvl w:val="0"/>
+          <w:numId w:val="9"/>
+        </w:numPr>
+        <w:jc w:val="both"/>
+        <w:rPr>
+          <w:rFonts w:ascii="Times New Roman" w:hAnsi="Times New Roman" w:cs="Times New Roman"/>
+        </w:rPr>
+      </w:pPr>
+      <w:proofErr w:type="spellStart"/>
+      <w:r>
+        <w:rPr>
+          <w:rFonts w:ascii="Times New Roman" w:hAnsi="Times New Roman" w:cs="Times New Roman"/>
+        </w:rPr>
+        <w:t>wait_time</w:t>
+      </w:r>
+      <w:proofErr w:type="spellEnd"/>
+      <w:r>
+        <w:rPr>
+          <w:rFonts w:ascii="Times New Roman" w:hAnsi="Times New Roman" w:cs="Times New Roman"/>
+        </w:rPr>
+        <w:t xml:space="preserve">: </w:t>
+      </w:r>
+      <w:r>
+        <w:rPr>
+          <w:rFonts w:ascii="Times New Roman" w:hAnsi="Times New Roman" w:cs="Times New Roman"/>
+        </w:rPr>
+        <w:t>Time difference between order arrival and rider assignment.</w:t>
+      </w:r>
+    </w:p>
+    <w:p>
+      <w:pPr>
+        <w:pStyle w:val="ListParagraph"/>
+        <w:numPr>
+          <w:ilvl w:val="0"/>
+          <w:numId w:val="9"/>
+        </w:numPr>
+        <w:jc w:val="both"/>
+        <w:rPr>
+          <w:rFonts w:ascii="Times New Roman" w:hAnsi="Times New Roman" w:cs="Times New Roman"/>
+        </w:rPr>
+      </w:pPr>
+      <w:proofErr w:type="spellStart"/>
+      <w:r>
+        <w:rPr>
+          <w:rFonts w:ascii="Times New Roman" w:hAnsi="Times New Roman" w:cs="Times New Roman"/>
+        </w:rPr>
+        <w:t>service_time</w:t>
+      </w:r>
+      <w:proofErr w:type="spellEnd"/>
+      <w:r>
+        <w:rPr>
+          <w:rFonts w:ascii="Times New Roman" w:hAnsi="Times New Roman" w:cs="Times New Roman"/>
+        </w:rPr>
+        <w:t xml:space="preserve">: </w:t>
+      </w:r>
+      <w:r>
+        <w:rPr>
+          <w:rFonts w:ascii="Times New Roman" w:hAnsi="Times New Roman" w:cs="Times New Roman"/>
+        </w:rPr>
+        <w:t>Total delivery service duration (travel + drop-off).</w:t>
+      </w:r>
+    </w:p>
+    <w:p>
+      <w:pPr>
+        <w:pStyle w:val="ListParagraph"/>
+        <w:numPr>
+          <w:ilvl w:val="0"/>
+          <w:numId w:val="9"/>
+        </w:numPr>
+        <w:jc w:val="both"/>
+        <w:rPr>
+          <w:rFonts w:ascii="Times New Roman" w:hAnsi="Times New Roman" w:cs="Times New Roman"/>
+        </w:rPr>
+      </w:pPr>
+      <w:proofErr w:type="spellStart"/>
+      <w:r>
+        <w:rPr>
+          <w:rFonts w:ascii="Times New Roman" w:hAnsi="Times New Roman" w:cs="Times New Roman"/>
+        </w:rPr>
+        <w:t>delivery_time</w:t>
+      </w:r>
+      <w:proofErr w:type="spellEnd"/>
+      <w:r>
+        <w:rPr>
+          <w:rFonts w:ascii="Times New Roman" w:hAnsi="Times New Roman" w:cs="Times New Roman"/>
+        </w:rPr>
+        <w:t xml:space="preserve">: </w:t>
+      </w:r>
+      <w:r>
+        <w:rPr>
+          <w:rFonts w:ascii="Times New Roman" w:hAnsi="Times New Roman" w:cs="Times New Roman"/>
+        </w:rPr>
+        <w:t>Total time from order arrival to completion.</w:t>
+      </w:r>
+    </w:p>
+    <w:p>
+      <w:pPr>
+        <w:pStyle w:val="ListParagraph"/>
+        <w:numPr>
+          <w:ilvl w:val="0"/>
+          <w:numId w:val="9"/>
+        </w:numPr>
+        <w:jc w:val="both"/>
+        <w:rPr>
+          <w:rFonts w:ascii="Times New Roman" w:hAnsi="Times New Roman" w:cs="Times New Roman"/>
+        </w:rPr>
+      </w:pPr>
+      <w:proofErr w:type="spellStart"/>
+      <w:r>
+        <w:rPr>
+          <w:rFonts w:ascii="Times New Roman" w:hAnsi="Times New Roman" w:cs="Times New Roman"/>
+        </w:rPr>
+        <w:t>rider_id</w:t>
+      </w:r>
+      <w:proofErr w:type="spellEnd"/>
+      <w:r>
+        <w:rPr>
+          <w:rFonts w:ascii="Times New Roman" w:hAnsi="Times New Roman" w:cs="Times New Roman"/>
+        </w:rPr>
+        <w:t xml:space="preserve">: </w:t>
+      </w:r>
+      <w:r>
+        <w:rPr>
+          <w:rFonts w:ascii="Times New Roman" w:hAnsi="Times New Roman" w:cs="Times New Roman"/>
+        </w:rPr>
+        <w:t>Unique identifier of the rider assigned to the order.</w:t>
+      </w:r>
+    </w:p>
+    <w:p>
+      <w:pPr>
+        <w:pStyle w:val="ListParagraph"/>
+        <w:numPr>
+          <w:ilvl w:val="0"/>
+          <w:numId w:val="9"/>
+        </w:numPr>
+        <w:jc w:val="both"/>
+        <w:rPr>
+          <w:rFonts w:ascii="Times New Roman" w:hAnsi="Times New Roman" w:cs="Times New Roman"/>
+        </w:rPr>
+      </w:pPr>
+      <w:proofErr w:type="spellStart"/>
+      <w:r>
+        <w:rPr>
+          <w:rFonts w:ascii="Times New Roman" w:hAnsi="Times New Roman" w:cs="Times New Roman"/>
+        </w:rPr>
+        <w:t>queue_at_arrival</w:t>
+      </w:r>
+      <w:proofErr w:type="spellEnd"/>
+      <w:r>
+        <w:rPr>
+          <w:rFonts w:ascii="Times New Roman" w:hAnsi="Times New Roman" w:cs="Times New Roman"/>
+        </w:rPr>
+        <w:t xml:space="preserve">: </w:t>
+      </w:r>
+      <w:r>
+        <w:rPr>
+          <w:rFonts w:ascii="Times New Roman" w:hAnsi="Times New Roman" w:cs="Times New Roman"/>
+        </w:rPr>
+        <w:t>Queue length at the time the order arrived.</w:t>
+      </w:r>
+    </w:p>
+    <w:p>
+      <w:pPr>
+        <w:pStyle w:val="ListParagraph"/>
+        <w:numPr>
+          <w:ilvl w:val="0"/>
+          <w:numId w:val="9"/>
+        </w:numPr>
+        <w:jc w:val="both"/>
+        <w:rPr>
+          <w:rFonts w:ascii="Times New Roman" w:hAnsi="Times New Roman" w:cs="Times New Roman"/>
+        </w:rPr>
+      </w:pPr>
+      <w:proofErr w:type="spellStart"/>
+      <w:r>
+        <w:rPr>
+          <w:rFonts w:ascii="Times New Roman" w:hAnsi="Times New Roman" w:cs="Times New Roman"/>
+        </w:rPr>
+        <w:t>distance_km</w:t>
+      </w:r>
+      <w:proofErr w:type="spellEnd"/>
+      <w:r>
+        <w:rPr>
+          <w:rFonts w:ascii="Times New Roman" w:hAnsi="Times New Roman" w:cs="Times New Roman"/>
+        </w:rPr>
+        <w:t xml:space="preserve">: </w:t>
+      </w:r>
+      <w:r>
+        <w:rPr>
+          <w:rFonts w:ascii="Times New Roman" w:hAnsi="Times New Roman" w:cs="Times New Roman"/>
+        </w:rPr>
+        <w:t>Distance (in km) between the rider and customer at dispatch time.</w:t>
+      </w:r>
+    </w:p>
+    <w:p>
+      <w:pPr>
+        <w:pStyle w:val="ListParagraph"/>
+        <w:numPr>
+          <w:ilvl w:val="0"/>
+          <w:numId w:val="9"/>
+        </w:numPr>
+        <w:jc w:val="both"/>
+        <w:rPr>
+          <w:rFonts w:ascii="Times New Roman" w:hAnsi="Times New Roman" w:cs="Times New Roman"/>
+        </w:rPr>
+      </w:pPr>
+      <w:proofErr w:type="spellStart"/>
+      <w:r>
+        <w:rPr>
+          <w:rFonts w:ascii="Times New Roman" w:hAnsi="Times New Roman" w:cs="Times New Roman"/>
+        </w:rPr>
+        <w:t>speed_kmh</w:t>
+      </w:r>
+      <w:proofErr w:type="spellEnd"/>
+      <w:r>
+        <w:rPr>
+          <w:rFonts w:ascii="Times New Roman" w:hAnsi="Times New Roman" w:cs="Times New Roman"/>
+        </w:rPr>
+        <w:t xml:space="preserve">: </w:t>
+      </w:r>
+      <w:r>
+        <w:rPr>
+          <w:rFonts w:ascii="Times New Roman" w:hAnsi="Times New Roman" w:cs="Times New Roman"/>
+        </w:rPr>
+        <w:t>Rider’s travel speed based on traffic conditions.</w:t>
+      </w:r>
+    </w:p>
+    <w:p>
+      <w:pPr>
+        <w:pStyle w:val="ListParagraph"/>
+        <w:numPr>
+          <w:ilvl w:val="0"/>
+          <w:numId w:val="9"/>
+        </w:numPr>
+        <w:jc w:val="both"/>
+        <w:rPr>
+          <w:rFonts w:ascii="Times New Roman" w:hAnsi="Times New Roman" w:cs="Times New Roman"/>
+        </w:rPr>
+      </w:pPr>
+      <w:proofErr w:type="spellStart"/>
+      <w:r>
+        <w:rPr>
+          <w:rFonts w:ascii="Times New Roman" w:hAnsi="Times New Roman" w:cs="Times New Roman"/>
+        </w:rPr>
+        <w:t>peak_hour</w:t>
+      </w:r>
+      <w:proofErr w:type="spellEnd"/>
+      <w:r>
+        <w:rPr>
+          <w:rFonts w:ascii="Times New Roman" w:hAnsi="Times New Roman" w:cs="Times New Roman"/>
+        </w:rPr>
+        <w:t xml:space="preserve">: </w:t>
+      </w:r>
+      <w:r>
+        <w:rPr>
+          <w:rFonts w:ascii="Times New Roman" w:hAnsi="Times New Roman" w:cs="Times New Roman"/>
+        </w:rPr>
+        <w:t>Indicates whether the order occurred during simulated peak traffic hours.</w:t>
+      </w:r>
+    </w:p>
+    <w:p>
+      <w:pPr>
+        <w:jc w:val="both"/>
+        <w:rPr>
+          <w:rFonts w:ascii="Times New Roman" w:hAnsi="Times New Roman" w:cs="Times New Roman"/>
+        </w:rPr>
+      </w:pPr>
+      <w:r>
+        <w:rPr>
+          <w:rFonts w:ascii="Times New Roman" w:hAnsi="Times New Roman" w:cs="Times New Roman"/>
+        </w:rPr>
+        <w:t>The dataset provides comprehensive insights into system behavior under different operational setups, enabling quantitative analysis of metrics such as average waiting time, delivery duration, rider utilization, throughput, and queue performance.</w:t>
       </w:r>
     </w:p>
     <w:p>
@@ -1005,7 +1750,7 @@
             <w:rStyle w:val="Hyperlink"/>
             <w:rFonts w:ascii="Times New Roman" w:hAnsi="Times New Roman" w:cs="Times New Roman"/>
           </w:rPr>
-          <w:t>https://github.com/AsrinJumana712/EEX5362-Performance-Modelling_Mini_Project.git</w:t>
+          <w:t>https://github.com/AsrinJumana712/EEX5362-Performance-Modelling_MiniProject.git</w:t>
         </w:r>
       </w:hyperlink>
     </w:p>
@@ -1164,6 +1909,119 @@
 <file path=word/numbering.xml><?xml version="1.0" encoding="utf-8"?>
 <w:numbering xmlns:wpc="http://schemas.microsoft.com/office/word/2010/wordprocessingCanvas" xmlns:cx="http://schemas.microsoft.com/office/drawing/2014/chartex" xmlns:cx1="http://schemas.microsoft.com/office/drawing/2015/9/8/chartex" xmlns:cx2="http://schemas.microsoft.com/office/drawing/2015/10/21/chartex" xmlns:cx3="http://schemas.microsoft.com/office/drawing/2016/5/9/chartex" xmlns:cx4="http://schemas.microsoft.com/office/drawing/2016/5/10/chartex" xmlns:cx5="http://schemas.microsoft.com/office/drawing/2016/5/11/chartex" xmlns:cx6="http://schemas.microsoft.com/office/drawing/2016/5/12/chartex" xmlns:cx7="http://schemas.microsoft.com/office/drawing/2016/5/13/chartex" xmlns:cx8="http://schemas.microsoft.com/office/drawing/2016/5/14/chartex" xmlns:mc="http://schemas.openxmlformats.org/markup-compatibility/2006" xmlns:aink="http://schemas.microsoft.com/office/drawing/2016/ink" xmlns:am3d="http://schemas.microsoft.com/office/drawing/2017/model3d" xmlns:o="urn:schemas-microsoft-com:office:office" xmlns:oel="http://schemas.microsoft.com/office/2019/extlst" xmlns:r="http://schemas.openxmlformats.org/officeDocument/2006/relationships" xmlns:m="http://schemas.openxmlformats.org/officeDocument/2006/math" xmlns:v="urn:schemas-microsoft-com:vml" xmlns:wp14="http://schemas.microsoft.com/office/word/2010/wordprocessingDrawing" xmlns:wp="http://schemas.openxmlformats.org/drawingml/2006/wordprocessingDrawing" xmlns:w10="urn:schemas-microsoft-com:office:word" xmlns:w="http://schemas.openxmlformats.org/wordprocessingml/2006/main" xmlns:w14="http://schemas.microsoft.com/office/word/2010/wordml" xmlns:w15="http://schemas.microsoft.com/office/word/2012/wordml" xmlns:w16cex="http://schemas.microsoft.com/office/word/2018/wordml/cex" xmlns:w16cid="http://schemas.microsoft.com/office/word/2016/wordml/cid" xmlns:w16="http://schemas.microsoft.com/office/word/2018/wordml" xmlns:w16du="http://schemas.microsoft.com/office/word/2023/wordml/word16du" xmlns:w16sdtdh="http://schemas.microsoft.com/office/word/2020/wordml/sdtdatahash" xmlns:w16sdtfl="http://schemas.microsoft.com/office/word/2024/wordml/sdtformatlock" xmlns:w16se="http://schemas.microsoft.com/office/word/2015/wordml/symex" xmlns:wpg="http://schemas.microsoft.com/office/word/2010/wordprocessingGroup" xmlns:wpi="http://schemas.microsoft.com/office/word/2010/wordprocessingInk" xmlns:wne="http://schemas.microsoft.com/office/word/2006/wordml" xmlns:wps="http://schemas.microsoft.com/office/word/2010/wordprocessingShape" mc:Ignorable="w14 w15 w16se w16cid w16 w16cex w16sdtdh w16sdtfl w16du wp14">
   <w:abstractNum w:abstractNumId="0" w15:restartNumberingAfterBreak="0">
+    <w:nsid w:val="064D7812"/>
+    <w:multiLevelType w:val="hybridMultilevel"/>
+    <w:tmpl w:val="2ABA9AB4"/>
+    <w:lvl w:ilvl="0" w:tplc="04090001">
+      <w:start w:val="1"/>
+      <w:numFmt w:val="bullet"/>
+      <w:lvlText w:val=""/>
+      <w:lvlJc w:val="left"/>
+      <w:pPr>
+        <w:ind w:left="720" w:hanging="360"/>
+      </w:pPr>
+      <w:rPr>
+        <w:rFonts w:ascii="Symbol" w:hAnsi="Symbol" w:hint="default"/>
+      </w:rPr>
+    </w:lvl>
+    <w:lvl w:ilvl="1" w:tplc="04090003" w:tentative="1">
+      <w:start w:val="1"/>
+      <w:numFmt w:val="bullet"/>
+      <w:lvlText w:val="o"/>
+      <w:lvlJc w:val="left"/>
+      <w:pPr>
+        <w:ind w:left="1440" w:hanging="360"/>
+      </w:pPr>
+      <w:rPr>
+        <w:rFonts w:ascii="Courier New" w:hAnsi="Courier New" w:cs="Courier New" w:hint="default"/>
+      </w:rPr>
+    </w:lvl>
+    <w:lvl w:ilvl="2" w:tplc="04090005" w:tentative="1">
+      <w:start w:val="1"/>
+      <w:numFmt w:val="bullet"/>
+      <w:lvlText w:val=""/>
+      <w:lvlJc w:val="left"/>
+      <w:pPr>
+        <w:ind w:left="2160" w:hanging="360"/>
+      </w:pPr>
+      <w:rPr>
+        <w:rFonts w:ascii="Wingdings" w:hAnsi="Wingdings" w:hint="default"/>
+      </w:rPr>
+    </w:lvl>
+    <w:lvl w:ilvl="3" w:tplc="04090001" w:tentative="1">
+      <w:start w:val="1"/>
+      <w:numFmt w:val="bullet"/>
+      <w:lvlText w:val=""/>
+      <w:lvlJc w:val="left"/>
+      <w:pPr>
+        <w:ind w:left="2880" w:hanging="360"/>
+      </w:pPr>
+      <w:rPr>
+        <w:rFonts w:ascii="Symbol" w:hAnsi="Symbol" w:hint="default"/>
+      </w:rPr>
+    </w:lvl>
+    <w:lvl w:ilvl="4" w:tplc="04090003" w:tentative="1">
+      <w:start w:val="1"/>
+      <w:numFmt w:val="bullet"/>
+      <w:lvlText w:val="o"/>
+      <w:lvlJc w:val="left"/>
+      <w:pPr>
+        <w:ind w:left="3600" w:hanging="360"/>
+      </w:pPr>
+      <w:rPr>
+        <w:rFonts w:ascii="Courier New" w:hAnsi="Courier New" w:cs="Courier New" w:hint="default"/>
+      </w:rPr>
+    </w:lvl>
+    <w:lvl w:ilvl="5" w:tplc="04090005" w:tentative="1">
+      <w:start w:val="1"/>
+      <w:numFmt w:val="bullet"/>
+      <w:lvlText w:val=""/>
+      <w:lvlJc w:val="left"/>
+      <w:pPr>
+        <w:ind w:left="4320" w:hanging="360"/>
+      </w:pPr>
+      <w:rPr>
+        <w:rFonts w:ascii="Wingdings" w:hAnsi="Wingdings" w:hint="default"/>
+      </w:rPr>
+    </w:lvl>
+    <w:lvl w:ilvl="6" w:tplc="04090001" w:tentative="1">
+      <w:start w:val="1"/>
+      <w:numFmt w:val="bullet"/>
+      <w:lvlText w:val=""/>
+      <w:lvlJc w:val="left"/>
+      <w:pPr>
+        <w:ind w:left="5040" w:hanging="360"/>
+      </w:pPr>
+      <w:rPr>
+        <w:rFonts w:ascii="Symbol" w:hAnsi="Symbol" w:hint="default"/>
+      </w:rPr>
+    </w:lvl>
+    <w:lvl w:ilvl="7" w:tplc="04090003" w:tentative="1">
+      <w:start w:val="1"/>
+      <w:numFmt w:val="bullet"/>
+      <w:lvlText w:val="o"/>
+      <w:lvlJc w:val="left"/>
+      <w:pPr>
+        <w:ind w:left="5760" w:hanging="360"/>
+      </w:pPr>
+      <w:rPr>
+        <w:rFonts w:ascii="Courier New" w:hAnsi="Courier New" w:cs="Courier New" w:hint="default"/>
+      </w:rPr>
+    </w:lvl>
+    <w:lvl w:ilvl="8" w:tplc="04090005" w:tentative="1">
+      <w:start w:val="1"/>
+      <w:numFmt w:val="bullet"/>
+      <w:lvlText w:val=""/>
+      <w:lvlJc w:val="left"/>
+      <w:pPr>
+        <w:ind w:left="6480" w:hanging="360"/>
+      </w:pPr>
+      <w:rPr>
+        <w:rFonts w:ascii="Wingdings" w:hAnsi="Wingdings" w:hint="default"/>
+      </w:rPr>
+    </w:lvl>
+  </w:abstractNum>
+  <w:abstractNum w:abstractNumId="1" w15:restartNumberingAfterBreak="0">
     <w:nsid w:val="1EBB1068"/>
     <w:multiLevelType w:val="hybridMultilevel"/>
     <w:tmpl w:val="57C6A924"/>
@@ -1276,7 +2134,7 @@
       </w:rPr>
     </w:lvl>
   </w:abstractNum>
-  <w:abstractNum w:abstractNumId="1" w15:restartNumberingAfterBreak="0">
+  <w:abstractNum w:abstractNumId="2" w15:restartNumberingAfterBreak="0">
     <w:nsid w:val="23E70658"/>
     <w:multiLevelType w:val="hybridMultilevel"/>
     <w:tmpl w:val="35C2DD10"/>
@@ -1389,7 +2247,7 @@
       </w:rPr>
     </w:lvl>
   </w:abstractNum>
-  <w:abstractNum w:abstractNumId="2" w15:restartNumberingAfterBreak="0">
+  <w:abstractNum w:abstractNumId="3" w15:restartNumberingAfterBreak="0">
     <w:nsid w:val="35815676"/>
     <w:multiLevelType w:val="hybridMultilevel"/>
     <w:tmpl w:val="4DAE785E"/>
@@ -1502,7 +2360,120 @@
       </w:rPr>
     </w:lvl>
   </w:abstractNum>
-  <w:abstractNum w:abstractNumId="3" w15:restartNumberingAfterBreak="0">
+  <w:abstractNum w:abstractNumId="4" w15:restartNumberingAfterBreak="0">
+    <w:nsid w:val="54DA6E44"/>
+    <w:multiLevelType w:val="hybridMultilevel"/>
+    <w:tmpl w:val="FEF0D8D8"/>
+    <w:lvl w:ilvl="0" w:tplc="04090001">
+      <w:start w:val="1"/>
+      <w:numFmt w:val="bullet"/>
+      <w:lvlText w:val=""/>
+      <w:lvlJc w:val="left"/>
+      <w:pPr>
+        <w:ind w:left="720" w:hanging="360"/>
+      </w:pPr>
+      <w:rPr>
+        <w:rFonts w:ascii="Symbol" w:hAnsi="Symbol" w:hint="default"/>
+      </w:rPr>
+    </w:lvl>
+    <w:lvl w:ilvl="1" w:tplc="04090003" w:tentative="1">
+      <w:start w:val="1"/>
+      <w:numFmt w:val="bullet"/>
+      <w:lvlText w:val="o"/>
+      <w:lvlJc w:val="left"/>
+      <w:pPr>
+        <w:ind w:left="1440" w:hanging="360"/>
+      </w:pPr>
+      <w:rPr>
+        <w:rFonts w:ascii="Courier New" w:hAnsi="Courier New" w:cs="Courier New" w:hint="default"/>
+      </w:rPr>
+    </w:lvl>
+    <w:lvl w:ilvl="2" w:tplc="04090005" w:tentative="1">
+      <w:start w:val="1"/>
+      <w:numFmt w:val="bullet"/>
+      <w:lvlText w:val=""/>
+      <w:lvlJc w:val="left"/>
+      <w:pPr>
+        <w:ind w:left="2160" w:hanging="360"/>
+      </w:pPr>
+      <w:rPr>
+        <w:rFonts w:ascii="Wingdings" w:hAnsi="Wingdings" w:hint="default"/>
+      </w:rPr>
+    </w:lvl>
+    <w:lvl w:ilvl="3" w:tplc="04090001" w:tentative="1">
+      <w:start w:val="1"/>
+      <w:numFmt w:val="bullet"/>
+      <w:lvlText w:val=""/>
+      <w:lvlJc w:val="left"/>
+      <w:pPr>
+        <w:ind w:left="2880" w:hanging="360"/>
+      </w:pPr>
+      <w:rPr>
+        <w:rFonts w:ascii="Symbol" w:hAnsi="Symbol" w:hint="default"/>
+      </w:rPr>
+    </w:lvl>
+    <w:lvl w:ilvl="4" w:tplc="04090003" w:tentative="1">
+      <w:start w:val="1"/>
+      <w:numFmt w:val="bullet"/>
+      <w:lvlText w:val="o"/>
+      <w:lvlJc w:val="left"/>
+      <w:pPr>
+        <w:ind w:left="3600" w:hanging="360"/>
+      </w:pPr>
+      <w:rPr>
+        <w:rFonts w:ascii="Courier New" w:hAnsi="Courier New" w:cs="Courier New" w:hint="default"/>
+      </w:rPr>
+    </w:lvl>
+    <w:lvl w:ilvl="5" w:tplc="04090005" w:tentative="1">
+      <w:start w:val="1"/>
+      <w:numFmt w:val="bullet"/>
+      <w:lvlText w:val=""/>
+      <w:lvlJc w:val="left"/>
+      <w:pPr>
+        <w:ind w:left="4320" w:hanging="360"/>
+      </w:pPr>
+      <w:rPr>
+        <w:rFonts w:ascii="Wingdings" w:hAnsi="Wingdings" w:hint="default"/>
+      </w:rPr>
+    </w:lvl>
+    <w:lvl w:ilvl="6" w:tplc="04090001" w:tentative="1">
+      <w:start w:val="1"/>
+      <w:numFmt w:val="bullet"/>
+      <w:lvlText w:val=""/>
+      <w:lvlJc w:val="left"/>
+      <w:pPr>
+        <w:ind w:left="5040" w:hanging="360"/>
+      </w:pPr>
+      <w:rPr>
+        <w:rFonts w:ascii="Symbol" w:hAnsi="Symbol" w:hint="default"/>
+      </w:rPr>
+    </w:lvl>
+    <w:lvl w:ilvl="7" w:tplc="04090003" w:tentative="1">
+      <w:start w:val="1"/>
+      <w:numFmt w:val="bullet"/>
+      <w:lvlText w:val="o"/>
+      <w:lvlJc w:val="left"/>
+      <w:pPr>
+        <w:ind w:left="5760" w:hanging="360"/>
+      </w:pPr>
+      <w:rPr>
+        <w:rFonts w:ascii="Courier New" w:hAnsi="Courier New" w:cs="Courier New" w:hint="default"/>
+      </w:rPr>
+    </w:lvl>
+    <w:lvl w:ilvl="8" w:tplc="04090005" w:tentative="1">
+      <w:start w:val="1"/>
+      <w:numFmt w:val="bullet"/>
+      <w:lvlText w:val=""/>
+      <w:lvlJc w:val="left"/>
+      <w:pPr>
+        <w:ind w:left="6480" w:hanging="360"/>
+      </w:pPr>
+      <w:rPr>
+        <w:rFonts w:ascii="Wingdings" w:hAnsi="Wingdings" w:hint="default"/>
+      </w:rPr>
+    </w:lvl>
+  </w:abstractNum>
+  <w:abstractNum w:abstractNumId="5" w15:restartNumberingAfterBreak="0">
     <w:nsid w:val="592B21AE"/>
     <w:multiLevelType w:val="hybridMultilevel"/>
     <w:tmpl w:val="8C60CAAC"/>
@@ -1615,7 +2586,7 @@
       </w:rPr>
     </w:lvl>
   </w:abstractNum>
-  <w:abstractNum w:abstractNumId="4" w15:restartNumberingAfterBreak="0">
+  <w:abstractNum w:abstractNumId="6" w15:restartNumberingAfterBreak="0">
     <w:nsid w:val="662D2855"/>
     <w:multiLevelType w:val="hybridMultilevel"/>
     <w:tmpl w:val="1BFA9E18"/>
@@ -1728,65 +2699,234 @@
       </w:rPr>
     </w:lvl>
   </w:abstractNum>
+  <w:abstractNum w:abstractNumId="7" w15:restartNumberingAfterBreak="0">
+    <w:nsid w:val="69DE3F41"/>
+    <w:multiLevelType w:val="hybridMultilevel"/>
+    <w:tmpl w:val="C4440164"/>
+    <w:lvl w:ilvl="0" w:tplc="04090001">
+      <w:start w:val="1"/>
+      <w:numFmt w:val="bullet"/>
+      <w:lvlText w:val=""/>
+      <w:lvlJc w:val="left"/>
+      <w:pPr>
+        <w:ind w:left="720" w:hanging="360"/>
+      </w:pPr>
+      <w:rPr>
+        <w:rFonts w:ascii="Symbol" w:hAnsi="Symbol" w:hint="default"/>
+      </w:rPr>
+    </w:lvl>
+    <w:lvl w:ilvl="1" w:tplc="04090003" w:tentative="1">
+      <w:start w:val="1"/>
+      <w:numFmt w:val="bullet"/>
+      <w:lvlText w:val="o"/>
+      <w:lvlJc w:val="left"/>
+      <w:pPr>
+        <w:ind w:left="1440" w:hanging="360"/>
+      </w:pPr>
+      <w:rPr>
+        <w:rFonts w:ascii="Courier New" w:hAnsi="Courier New" w:cs="Courier New" w:hint="default"/>
+      </w:rPr>
+    </w:lvl>
+    <w:lvl w:ilvl="2" w:tplc="04090005" w:tentative="1">
+      <w:start w:val="1"/>
+      <w:numFmt w:val="bullet"/>
+      <w:lvlText w:val=""/>
+      <w:lvlJc w:val="left"/>
+      <w:pPr>
+        <w:ind w:left="2160" w:hanging="360"/>
+      </w:pPr>
+      <w:rPr>
+        <w:rFonts w:ascii="Wingdings" w:hAnsi="Wingdings" w:hint="default"/>
+      </w:rPr>
+    </w:lvl>
+    <w:lvl w:ilvl="3" w:tplc="04090001" w:tentative="1">
+      <w:start w:val="1"/>
+      <w:numFmt w:val="bullet"/>
+      <w:lvlText w:val=""/>
+      <w:lvlJc w:val="left"/>
+      <w:pPr>
+        <w:ind w:left="2880" w:hanging="360"/>
+      </w:pPr>
+      <w:rPr>
+        <w:rFonts w:ascii="Symbol" w:hAnsi="Symbol" w:hint="default"/>
+      </w:rPr>
+    </w:lvl>
+    <w:lvl w:ilvl="4" w:tplc="04090003" w:tentative="1">
+      <w:start w:val="1"/>
+      <w:numFmt w:val="bullet"/>
+      <w:lvlText w:val="o"/>
+      <w:lvlJc w:val="left"/>
+      <w:pPr>
+        <w:ind w:left="3600" w:hanging="360"/>
+      </w:pPr>
+      <w:rPr>
+        <w:rFonts w:ascii="Courier New" w:hAnsi="Courier New" w:cs="Courier New" w:hint="default"/>
+      </w:rPr>
+    </w:lvl>
+    <w:lvl w:ilvl="5" w:tplc="04090005" w:tentative="1">
+      <w:start w:val="1"/>
+      <w:numFmt w:val="bullet"/>
+      <w:lvlText w:val=""/>
+      <w:lvlJc w:val="left"/>
+      <w:pPr>
+        <w:ind w:left="4320" w:hanging="360"/>
+      </w:pPr>
+      <w:rPr>
+        <w:rFonts w:ascii="Wingdings" w:hAnsi="Wingdings" w:hint="default"/>
+      </w:rPr>
+    </w:lvl>
+    <w:lvl w:ilvl="6" w:tplc="04090001" w:tentative="1">
+      <w:start w:val="1"/>
+      <w:numFmt w:val="bullet"/>
+      <w:lvlText w:val=""/>
+      <w:lvlJc w:val="left"/>
+      <w:pPr>
+        <w:ind w:left="5040" w:hanging="360"/>
+      </w:pPr>
+      <w:rPr>
+        <w:rFonts w:ascii="Symbol" w:hAnsi="Symbol" w:hint="default"/>
+      </w:rPr>
+    </w:lvl>
+    <w:lvl w:ilvl="7" w:tplc="04090003" w:tentative="1">
+      <w:start w:val="1"/>
+      <w:numFmt w:val="bullet"/>
+      <w:lvlText w:val="o"/>
+      <w:lvlJc w:val="left"/>
+      <w:pPr>
+        <w:ind w:left="5760" w:hanging="360"/>
+      </w:pPr>
+      <w:rPr>
+        <w:rFonts w:ascii="Courier New" w:hAnsi="Courier New" w:cs="Courier New" w:hint="default"/>
+      </w:rPr>
+    </w:lvl>
+    <w:lvl w:ilvl="8" w:tplc="04090005" w:tentative="1">
+      <w:start w:val="1"/>
+      <w:numFmt w:val="bullet"/>
+      <w:lvlText w:val=""/>
+      <w:lvlJc w:val="left"/>
+      <w:pPr>
+        <w:ind w:left="6480" w:hanging="360"/>
+      </w:pPr>
+      <w:rPr>
+        <w:rFonts w:ascii="Wingdings" w:hAnsi="Wingdings" w:hint="default"/>
+      </w:rPr>
+    </w:lvl>
+  </w:abstractNum>
+  <w:abstractNum w:abstractNumId="8" w15:restartNumberingAfterBreak="0">
+    <w:nsid w:val="7AE0386D"/>
+    <w:multiLevelType w:val="hybridMultilevel"/>
+    <w:tmpl w:val="16AC1D96"/>
+    <w:lvl w:ilvl="0" w:tplc="17E2AFEA">
+      <w:start w:val="1"/>
+      <w:numFmt w:val="decimalZero"/>
+      <w:lvlText w:val="%1."/>
+      <w:lvlJc w:val="left"/>
+      <w:pPr>
+        <w:ind w:left="360" w:hanging="360"/>
+      </w:pPr>
+      <w:rPr>
+        <w:rFonts w:hint="default"/>
+      </w:rPr>
+    </w:lvl>
+    <w:lvl w:ilvl="1" w:tplc="04090019" w:tentative="1">
+      <w:start w:val="1"/>
+      <w:numFmt w:val="lowerLetter"/>
+      <w:lvlText w:val="%2."/>
+      <w:lvlJc w:val="left"/>
+      <w:pPr>
+        <w:ind w:left="1080" w:hanging="360"/>
+      </w:pPr>
+    </w:lvl>
+    <w:lvl w:ilvl="2" w:tplc="0409001B" w:tentative="1">
+      <w:start w:val="1"/>
+      <w:numFmt w:val="lowerRoman"/>
+      <w:lvlText w:val="%3."/>
+      <w:lvlJc w:val="right"/>
+      <w:pPr>
+        <w:ind w:left="1800" w:hanging="180"/>
+      </w:pPr>
+    </w:lvl>
+    <w:lvl w:ilvl="3" w:tplc="0409000F" w:tentative="1">
+      <w:start w:val="1"/>
+      <w:numFmt w:val="decimal"/>
+      <w:lvlText w:val="%4."/>
+      <w:lvlJc w:val="left"/>
+      <w:pPr>
+        <w:ind w:left="2520" w:hanging="360"/>
+      </w:pPr>
+    </w:lvl>
+    <w:lvl w:ilvl="4" w:tplc="04090019" w:tentative="1">
+      <w:start w:val="1"/>
+      <w:numFmt w:val="lowerLetter"/>
+      <w:lvlText w:val="%5."/>
+      <w:lvlJc w:val="left"/>
+      <w:pPr>
+        <w:ind w:left="3240" w:hanging="360"/>
+      </w:pPr>
+    </w:lvl>
+    <w:lvl w:ilvl="5" w:tplc="0409001B" w:tentative="1">
+      <w:start w:val="1"/>
+      <w:numFmt w:val="lowerRoman"/>
+      <w:lvlText w:val="%6."/>
+      <w:lvlJc w:val="right"/>
+      <w:pPr>
+        <w:ind w:left="3960" w:hanging="180"/>
+      </w:pPr>
+    </w:lvl>
+    <w:lvl w:ilvl="6" w:tplc="0409000F" w:tentative="1">
+      <w:start w:val="1"/>
+      <w:numFmt w:val="decimal"/>
+      <w:lvlText w:val="%7."/>
+      <w:lvlJc w:val="left"/>
+      <w:pPr>
+        <w:ind w:left="4680" w:hanging="360"/>
+      </w:pPr>
+    </w:lvl>
+    <w:lvl w:ilvl="7" w:tplc="04090019" w:tentative="1">
+      <w:start w:val="1"/>
+      <w:numFmt w:val="lowerLetter"/>
+      <w:lvlText w:val="%8."/>
+      <w:lvlJc w:val="left"/>
+      <w:pPr>
+        <w:ind w:left="5400" w:hanging="360"/>
+      </w:pPr>
+    </w:lvl>
+    <w:lvl w:ilvl="8" w:tplc="0409001B" w:tentative="1">
+      <w:start w:val="1"/>
+      <w:numFmt w:val="lowerRoman"/>
+      <w:lvlText w:val="%9."/>
+      <w:lvlJc w:val="right"/>
+      <w:pPr>
+        <w:ind w:left="6120" w:hanging="180"/>
+      </w:pPr>
+    </w:lvl>
+  </w:abstractNum>
   <w:num w:numId="1" w16cid:durableId="3942688">
-    <w:abstractNumId w:val="1"/>
-    <w:lvlOverride w:ilvl="0"/>
-    <w:lvlOverride w:ilvl="1"/>
-    <w:lvlOverride w:ilvl="2"/>
-    <w:lvlOverride w:ilvl="3"/>
-    <w:lvlOverride w:ilvl="4"/>
-    <w:lvlOverride w:ilvl="5"/>
-    <w:lvlOverride w:ilvl="6"/>
-    <w:lvlOverride w:ilvl="7"/>
-    <w:lvlOverride w:ilvl="8"/>
+    <w:abstractNumId w:val="2"/>
   </w:num>
   <w:num w:numId="2" w16cid:durableId="1197736258">
-    <w:abstractNumId w:val="0"/>
-    <w:lvlOverride w:ilvl="0"/>
-    <w:lvlOverride w:ilvl="1"/>
-    <w:lvlOverride w:ilvl="2"/>
-    <w:lvlOverride w:ilvl="3"/>
-    <w:lvlOverride w:ilvl="4"/>
-    <w:lvlOverride w:ilvl="5"/>
-    <w:lvlOverride w:ilvl="6"/>
-    <w:lvlOverride w:ilvl="7"/>
-    <w:lvlOverride w:ilvl="8"/>
+    <w:abstractNumId w:val="1"/>
   </w:num>
   <w:num w:numId="3" w16cid:durableId="307320141">
-    <w:abstractNumId w:val="3"/>
-    <w:lvlOverride w:ilvl="0"/>
-    <w:lvlOverride w:ilvl="1"/>
-    <w:lvlOverride w:ilvl="2"/>
-    <w:lvlOverride w:ilvl="3"/>
-    <w:lvlOverride w:ilvl="4"/>
-    <w:lvlOverride w:ilvl="5"/>
-    <w:lvlOverride w:ilvl="6"/>
-    <w:lvlOverride w:ilvl="7"/>
-    <w:lvlOverride w:ilvl="8"/>
+    <w:abstractNumId w:val="5"/>
   </w:num>
   <w:num w:numId="4" w16cid:durableId="1742022951">
-    <w:abstractNumId w:val="2"/>
-    <w:lvlOverride w:ilvl="0"/>
-    <w:lvlOverride w:ilvl="1"/>
-    <w:lvlOverride w:ilvl="2"/>
-    <w:lvlOverride w:ilvl="3"/>
-    <w:lvlOverride w:ilvl="4"/>
-    <w:lvlOverride w:ilvl="5"/>
-    <w:lvlOverride w:ilvl="6"/>
-    <w:lvlOverride w:ilvl="7"/>
-    <w:lvlOverride w:ilvl="8"/>
+    <w:abstractNumId w:val="3"/>
   </w:num>
   <w:num w:numId="5" w16cid:durableId="1904749458">
+    <w:abstractNumId w:val="6"/>
+  </w:num>
+  <w:num w:numId="6" w16cid:durableId="2054383903">
+    <w:abstractNumId w:val="8"/>
+  </w:num>
+  <w:num w:numId="7" w16cid:durableId="1112435875">
+    <w:abstractNumId w:val="0"/>
+  </w:num>
+  <w:num w:numId="8" w16cid:durableId="50856838">
     <w:abstractNumId w:val="4"/>
-    <w:lvlOverride w:ilvl="0"/>
-    <w:lvlOverride w:ilvl="1"/>
-    <w:lvlOverride w:ilvl="2"/>
-    <w:lvlOverride w:ilvl="3"/>
-    <w:lvlOverride w:ilvl="4"/>
-    <w:lvlOverride w:ilvl="5"/>
-    <w:lvlOverride w:ilvl="6"/>
-    <w:lvlOverride w:ilvl="7"/>
-    <w:lvlOverride w:ilvl="8"/>
+  </w:num>
+  <w:num w:numId="9" w16cid:durableId="643774530">
+    <w:abstractNumId w:val="7"/>
   </w:num>
 </w:numbering>
 </file>
@@ -2394,6 +3534,7 @@
   <w:style w:type="character" w:default="1" w:styleId="DefaultParagraphFont">
     <w:name w:val="Default Paragraph Font"/>
     <w:uiPriority w:val="1"/>
+    <w:semiHidden/>
     <w:unhideWhenUsed/>
   </w:style>
   <w:style w:type="table" w:default="1" w:styleId="TableNormal">

</xml_diff>